<commit_message>
ajustes varios + teoria
</commit_message>
<xml_diff>
--- a/Termodinamica/termodinamica_teoria.docx
+++ b/Termodinamica/termodinamica_teoria.docx
@@ -3,6 +3,271 @@
 <w:document xmlns:wpc="http://schemas.microsoft.com/office/word/2010/wordprocessingCanvas" xmlns:cx="http://schemas.microsoft.com/office/drawing/2014/chartex" xmlns:cx1="http://schemas.microsoft.com/office/drawing/2015/9/8/chartex" xmlns:cx2="http://schemas.microsoft.com/office/drawing/2015/10/21/chartex" xmlns:cx3="http://schemas.microsoft.com/office/drawing/2016/5/9/chartex" xmlns:cx4="http://schemas.microsoft.com/office/drawing/2016/5/10/chartex" xmlns:cx5="http://schemas.microsoft.com/office/drawing/2016/5/11/chartex" xmlns:cx6="http://schemas.microsoft.com/office/drawing/2016/5/12/chartex" xmlns:cx7="http://schemas.microsoft.com/office/drawing/2016/5/13/chartex" xmlns:cx8="http://schemas.microsoft.com/office/drawing/2016/5/14/chartex" xmlns:mc="http://schemas.openxmlformats.org/markup-compatibility/2006" xmlns:aink="http://schemas.microsoft.com/office/drawing/2016/ink" xmlns:am3d="http://schemas.microsoft.com/office/drawing/2017/model3d" xmlns:o="urn:schemas-microsoft-com:office:office" xmlns:oel="http://schemas.microsoft.com/office/2019/extlst" xmlns:r="http://schemas.openxmlformats.org/officeDocument/2006/relationships" xmlns:m="http://schemas.openxmlformats.org/officeDocument/2006/math" xmlns:v="urn:schemas-microsoft-com:vml" xmlns:wp14="http://schemas.microsoft.com/office/word/2010/wordprocessingDrawing" xmlns:wp="http://schemas.openxmlformats.org/drawingml/2006/wordprocessingDrawing" xmlns:w10="urn:schemas-microsoft-com:office:word" xmlns:w="http://schemas.openxmlformats.org/wordprocessingml/2006/main" xmlns:w14="http://schemas.microsoft.com/office/word/2010/wordml" xmlns:w15="http://schemas.microsoft.com/office/word/2012/wordml" xmlns:w16cex="http://schemas.microsoft.com/office/word/2018/wordml/cex" xmlns:w16cid="http://schemas.microsoft.com/office/word/2016/wordml/cid" xmlns:w16="http://schemas.microsoft.com/office/word/2018/wordml" xmlns:w16du="http://schemas.microsoft.com/office/word/2023/wordml/word16du" xmlns:w16sdtdh="http://schemas.microsoft.com/office/word/2020/wordml/sdtdatahash" xmlns:w16sdtfl="http://schemas.microsoft.com/office/word/2024/wordml/sdtformatlock" xmlns:w16se="http://schemas.microsoft.com/office/word/2015/wordml/symex" xmlns:wpg="http://schemas.microsoft.com/office/word/2010/wordprocessingGroup" xmlns:wpi="http://schemas.microsoft.com/office/word/2010/wordprocessingInk" xmlns:wne="http://schemas.microsoft.com/office/word/2006/wordml" xmlns:wps="http://schemas.microsoft.com/office/word/2010/wordprocessingShape" mc:Ignorable="w14 w15 w16se w16cid w16 w16cex w16sdtdh w16sdtfl w16du wp14">
   <w:body>
     <w:p>
+      <w:pPr>
+        <w:rPr>
+          <w:b/>
+          <w:bCs/>
+          <w:u w:val="single"/>
+          <w:lang w:val="es-ES"/>
+        </w:rPr>
+      </w:pPr>
+      <w:r>
+        <w:rPr>
+          <w:b/>
+          <w:bCs/>
+          <w:u w:val="single"/>
+          <w:lang w:val="es-ES"/>
+        </w:rPr>
+        <w:t>Calculo 1:</w:t>
+      </w:r>
+    </w:p>
+    <w:p>
+      <w:r>
+        <w:t> q = m * c * ΔT</w:t>
+      </w:r>
+    </w:p>
+    <w:p>
+      <w:pPr>
+        <w:rPr>
+          <w:b/>
+          <w:bCs/>
+        </w:rPr>
+      </w:pPr>
+      <w:r>
+        <w:rPr>
+          <w:b/>
+          <w:bCs/>
+        </w:rPr>
+        <w:t xml:space="preserve">Q = (0.500 </w:t>
+      </w:r>
+      <w:proofErr w:type="gramStart"/>
+      <w:r>
+        <w:rPr>
+          <w:b/>
+          <w:bCs/>
+        </w:rPr>
+        <w:t>kg)(</w:t>
+      </w:r>
+      <w:proofErr w:type="gramEnd"/>
+      <w:r>
+        <w:rPr>
+          <w:b/>
+          <w:bCs/>
+        </w:rPr>
+        <w:t xml:space="preserve">4 186 J/kg </w:t>
+      </w:r>
+      <w:r>
+        <w:rPr>
+          <w:b/>
+          <w:bCs/>
+        </w:rPr>
+        <w:softHyphen/>
+        <w:t xml:space="preserve"> °C)(3.00 – 0) = 6.28 x 10’3 Joules</w:t>
+      </w:r>
+    </w:p>
+    <w:p>
+      <w:pPr>
+        <w:rPr>
+          <w:b/>
+          <w:bCs/>
+          <w:u w:val="single"/>
+          <w:lang w:val="es-ES"/>
+        </w:rPr>
+      </w:pPr>
+      <w:r>
+        <w:rPr>
+          <w:b/>
+          <w:bCs/>
+          <w:u w:val="single"/>
+          <w:lang w:val="es-ES"/>
+        </w:rPr>
+        <w:t>Calculo 2:</w:t>
+      </w:r>
+    </w:p>
+    <w:p>
+      <w:r>
+        <w:t>m = q / (c * ΔT)</w:t>
+      </w:r>
+    </w:p>
+    <w:p>
+      <w:pPr>
+        <w:rPr>
+          <w:b/>
+          <w:bCs/>
+        </w:rPr>
+      </w:pPr>
+      <w:r>
+        <w:rPr>
+          <w:b/>
+          <w:bCs/>
+        </w:rPr>
+        <w:t xml:space="preserve">m = (6.28 x 10’3) / (4 186 J/kg </w:t>
+      </w:r>
+      <w:r>
+        <w:rPr>
+          <w:b/>
+          <w:bCs/>
+        </w:rPr>
+        <w:softHyphen/>
+        <w:t xml:space="preserve"> °</w:t>
+      </w:r>
+      <w:proofErr w:type="gramStart"/>
+      <w:r>
+        <w:rPr>
+          <w:b/>
+          <w:bCs/>
+        </w:rPr>
+        <w:t>C)*</w:t>
+      </w:r>
+      <w:proofErr w:type="gramEnd"/>
+      <w:r>
+        <w:rPr>
+          <w:b/>
+          <w:bCs/>
+        </w:rPr>
+        <w:t>(3.00-0)</w:t>
+      </w:r>
+    </w:p>
+    <w:p>
+      <w:pPr>
+        <w:rPr>
+          <w:b/>
+          <w:bCs/>
+          <w:u w:val="single"/>
+          <w:lang w:val="es-ES"/>
+        </w:rPr>
+      </w:pPr>
+      <w:r>
+        <w:rPr>
+          <w:b/>
+          <w:bCs/>
+          <w:u w:val="single"/>
+          <w:lang w:val="es-ES"/>
+        </w:rPr>
+        <w:t>Calculo 3:</w:t>
+      </w:r>
+    </w:p>
+    <w:p>
+      <w:r>
+        <w:t>  c = q / (m * ΔT)</w:t>
+      </w:r>
+    </w:p>
+    <w:p>
+      <w:pPr>
+        <w:rPr>
+          <w:b/>
+          <w:bCs/>
+        </w:rPr>
+      </w:pPr>
+      <w:r>
+        <w:rPr>
+          <w:b/>
+          <w:bCs/>
+        </w:rPr>
+        <w:t>(6.28 x 10’3</w:t>
+      </w:r>
+      <w:proofErr w:type="gramStart"/>
+      <w:r>
+        <w:rPr>
+          <w:b/>
+          <w:bCs/>
+        </w:rPr>
+        <w:t>)  /</w:t>
+      </w:r>
+      <w:proofErr w:type="gramEnd"/>
+      <w:r>
+        <w:rPr>
+          <w:b/>
+          <w:bCs/>
+        </w:rPr>
+        <w:t xml:space="preserve"> (0.500kg)*(3.00-0)</w:t>
+      </w:r>
+    </w:p>
+    <w:p>
+      <w:pPr>
+        <w:rPr>
+          <w:b/>
+          <w:bCs/>
+          <w:u w:val="single"/>
+          <w:lang w:val="es-ES"/>
+        </w:rPr>
+      </w:pPr>
+      <w:r>
+        <w:rPr>
+          <w:b/>
+          <w:bCs/>
+          <w:u w:val="single"/>
+          <w:lang w:val="es-ES"/>
+        </w:rPr>
+        <w:t>Calculo 4:</w:t>
+      </w:r>
+    </w:p>
+    <w:p>
+      <w:r>
+        <w:t>        ΔT = q / (m * c)</w:t>
+      </w:r>
+    </w:p>
+    <w:p>
+      <w:pPr>
+        <w:rPr>
+          <w:b/>
+          <w:bCs/>
+        </w:rPr>
+      </w:pPr>
+      <w:r>
+        <w:rPr>
+          <w:b/>
+          <w:bCs/>
+        </w:rPr>
+        <w:t xml:space="preserve">Delta T = (6.28 x 10’39 </w:t>
+      </w:r>
+      <w:proofErr w:type="gramStart"/>
+      <w:r>
+        <w:rPr>
+          <w:b/>
+          <w:bCs/>
+        </w:rPr>
+        <w:t>/(</w:t>
+      </w:r>
+      <w:proofErr w:type="gramEnd"/>
+      <w:r>
+        <w:rPr>
+          <w:b/>
+          <w:bCs/>
+        </w:rPr>
+        <w:t xml:space="preserve">0.500kg )*(4 186 J/kg </w:t>
+      </w:r>
+      <w:r>
+        <w:rPr>
+          <w:b/>
+          <w:bCs/>
+        </w:rPr>
+        <w:softHyphen/>
+        <w:t xml:space="preserve"> °C)</w:t>
+      </w:r>
+    </w:p>
+    <w:p/>
+    <w:p>
+      <w:r>
+        <w:t xml:space="preserve">Conceptos y definiciones para los primeros 4 </w:t>
+      </w:r>
+      <w:proofErr w:type="spellStart"/>
+      <w:r>
+        <w:t>calculos</w:t>
+      </w:r>
+      <w:proofErr w:type="spellEnd"/>
+      <w:r>
+        <w:t>:</w:t>
+      </w:r>
+    </w:p>
+    <w:p>
+      <w:pPr>
+        <w:pStyle w:val="Prrafodelista"/>
+        <w:numPr>
+          <w:ilvl w:val="0"/>
+          <w:numId w:val="2"/>
+        </w:numPr>
+      </w:pPr>
       <w:r>
         <w:t xml:space="preserve">La </w:t>
       </w:r>
@@ -30,140 +295,93 @@
         <w:t>necesaria para elevar la temperatura de dicha muestra en 1°C</w:t>
       </w:r>
       <w:r>
-        <w:t xml:space="preserve">. A partir de esta definición, se ve que, si la energía Q produce un cambio </w:t>
+        <w:t>.</w:t>
+      </w:r>
+    </w:p>
+    <w:p>
+      <w:pPr>
+        <w:pStyle w:val="Prrafodelista"/>
+        <w:numPr>
+          <w:ilvl w:val="0"/>
+          <w:numId w:val="2"/>
+        </w:numPr>
+      </w:pPr>
+      <w:r>
+        <w:t xml:space="preserve">El </w:t>
+      </w:r>
+      <w:r>
+        <w:rPr>
+          <w:b/>
+          <w:bCs/>
+        </w:rPr>
+        <w:t>calor específico</w:t>
+      </w:r>
+      <w:r>
+        <w:t xml:space="preserve"> c de una sustancia </w:t>
+      </w:r>
+      <w:r>
+        <w:rPr>
+          <w:b/>
+          <w:bCs/>
+        </w:rPr>
+        <w:t>es la capacidad térmica por unidad de masa</w:t>
+      </w:r>
+      <w:r>
+        <w:t xml:space="preserve">. </w:t>
+      </w:r>
+      <w:r>
+        <w:t xml:space="preserve">Es </w:t>
+      </w:r>
+      <w:r>
+        <w:t xml:space="preserve">una medida de qué tan insensible térmicamente es una sustancia a la adición de energía. </w:t>
+      </w:r>
+    </w:p>
+    <w:p>
+      <w:pPr>
+        <w:pStyle w:val="Prrafodelista"/>
+        <w:numPr>
+          <w:ilvl w:val="0"/>
+          <w:numId w:val="2"/>
+        </w:numPr>
+      </w:pPr>
+      <w:r>
+        <w:t>Mientras mayor sea el calor específico de un material, más energía se debe agregar a una masa determinada del material para causar un cambio particular de temperatura.</w:t>
+      </w:r>
+    </w:p>
+    <w:p>
+      <w:pPr>
+        <w:pStyle w:val="Prrafodelista"/>
+        <w:numPr>
+          <w:ilvl w:val="0"/>
+          <w:numId w:val="2"/>
+        </w:numPr>
+      </w:pPr>
+      <w:r>
+        <w:t>R</w:t>
+      </w:r>
+      <w:r>
+        <w:t xml:space="preserve">elacionar la energía Q transferida entre una muestra de masa m de un material y sus alrededores con un cambio de temperatura </w:t>
       </w:r>
       <w:r>
         <w:t>A</w:t>
       </w:r>
       <w:r>
-        <w:t xml:space="preserve">T en la temperatura de una muestra, en tal caso Q </w:t>
-      </w:r>
-      <w:r>
-        <w:t>=</w:t>
-      </w:r>
-      <w:r>
-        <w:t xml:space="preserve"> C </w:t>
-      </w:r>
-      <w:r>
-        <w:t>A</w:t>
-      </w:r>
-      <w:r>
-        <w:t xml:space="preserve">T </w:t>
-      </w:r>
-    </w:p>
-    <w:p/>
-    <w:p>
-      <w:r>
-        <w:t xml:space="preserve">El </w:t>
-      </w:r>
-      <w:r>
-        <w:rPr>
-          <w:b/>
-          <w:bCs/>
-        </w:rPr>
-        <w:t>calor específico</w:t>
-      </w:r>
-      <w:r>
-        <w:t xml:space="preserve"> c de una sustancia </w:t>
-      </w:r>
-      <w:r>
-        <w:rPr>
-          <w:b/>
-          <w:bCs/>
-        </w:rPr>
-        <w:t>es la capacidad térmica por unidad de masa</w:t>
-      </w:r>
-      <w:r>
-        <w:t>. Por lo tanto, si a una muestra de una sustancia con masa m se le transfiere energía Q y la te</w:t>
-      </w:r>
-      <w:r>
-        <w:t>m</w:t>
-      </w:r>
-      <w:r>
-        <w:t xml:space="preserve">peratura de la muestra cambia en </w:t>
-      </w:r>
-      <w:r>
-        <w:t>A</w:t>
-      </w:r>
-      <w:r>
-        <w:t>T, el calor específico de la sustancia es</w:t>
-      </w:r>
-    </w:p>
-    <w:p>
-      <w:pPr>
-        <w:ind w:left="2124"/>
+        <w:t>T com</w:t>
+      </w:r>
+      <w:r>
+        <w:t>o</w:t>
+      </w:r>
+    </w:p>
+    <w:p>
+      <w:pPr>
+        <w:pStyle w:val="Prrafodelista"/>
       </w:pPr>
       <w:r>
         <w:rPr>
           <w:noProof/>
         </w:rPr>
         <w:drawing>
-          <wp:inline distT="0" distB="0" distL="0" distR="0" wp14:anchorId="2C52ADEC" wp14:editId="09579869">
-            <wp:extent cx="2638793" cy="895475"/>
-            <wp:effectExtent l="0" t="0" r="9525" b="0"/>
-            <wp:docPr id="893044771" name="Imagen 1" descr="Texto&#10;&#10;Descripción generada automáticamente con confianza baja"/>
-            <wp:cNvGraphicFramePr>
-              <a:graphicFrameLocks xmlns:a="http://schemas.openxmlformats.org/drawingml/2006/main" noChangeAspect="1"/>
-            </wp:cNvGraphicFramePr>
-            <a:graphic xmlns:a="http://schemas.openxmlformats.org/drawingml/2006/main">
-              <a:graphicData uri="http://schemas.openxmlformats.org/drawingml/2006/picture">
-                <pic:pic xmlns:pic="http://schemas.openxmlformats.org/drawingml/2006/picture">
-                  <pic:nvPicPr>
-                    <pic:cNvPr id="893044771" name="Imagen 1" descr="Texto&#10;&#10;Descripción generada automáticamente con confianza baja"/>
-                    <pic:cNvPicPr/>
-                  </pic:nvPicPr>
-                  <pic:blipFill>
-                    <a:blip r:embed="rId7"/>
-                    <a:stretch>
-                      <a:fillRect/>
-                    </a:stretch>
-                  </pic:blipFill>
-                  <pic:spPr>
-                    <a:xfrm>
-                      <a:off x="0" y="0"/>
-                      <a:ext cx="2638793" cy="895475"/>
-                    </a:xfrm>
-                    <a:prstGeom prst="rect">
-                      <a:avLst/>
-                    </a:prstGeom>
-                  </pic:spPr>
-                </pic:pic>
-              </a:graphicData>
-            </a:graphic>
-          </wp:inline>
-        </w:drawing>
-      </w:r>
-    </w:p>
-    <w:p/>
-    <w:p>
-      <w:r>
-        <w:t xml:space="preserve">El calor específico es en esencia una medida de qué tan insensible térmicamente es una sustancia a la adición de energía. </w:t>
-      </w:r>
-    </w:p>
-    <w:p>
-      <w:r>
-        <w:t xml:space="preserve">Mientras mayor sea el calor específico de un material, más energía se debe agregar a una masa determinada del material para causar un cambio particular de temperatura. La tabla 20.1 menciona calores específicos representativos. A partir de esta definición, es factible relacionar la energía Q transferida entre una muestra de masa m de un material y sus alrededores con un cambio de temperatura </w:t>
-      </w:r>
-      <w:r>
-        <w:t>A</w:t>
-      </w:r>
-      <w:r>
-        <w:t>T com</w:t>
-      </w:r>
-      <w:r>
-        <w:t>o</w:t>
-      </w:r>
-    </w:p>
-    <w:p>
-      <w:pPr>
-        <w:ind w:left="2124" w:firstLine="708"/>
-      </w:pPr>
-      <w:r>
-        <w:rPr>
-          <w:noProof/>
-        </w:rPr>
-        <w:drawing>
-          <wp:inline distT="0" distB="0" distL="0" distR="0" wp14:anchorId="06F52850" wp14:editId="676AC5DF">
+          <wp:inline distT="0" distB="0" distL="0" distR="0" wp14:anchorId="0527FFB7" wp14:editId="6A89D23D">
             <wp:extent cx="2372056" cy="590632"/>
             <wp:effectExtent l="0" t="0" r="9525" b="0"/>
             <wp:docPr id="2145703905" name="Imagen 1" descr="Texto&#10;&#10;Descripción generada automáticamente con confianza baja"/>
@@ -178,7 +396,7 @@
                     <pic:cNvPicPr/>
                   </pic:nvPicPr>
                   <pic:blipFill>
-                    <a:blip r:embed="rId8"/>
+                    <a:blip r:embed="rId7"/>
                     <a:stretch>
                       <a:fillRect/>
                     </a:stretch>
@@ -200,101 +418,642 @@
       </w:r>
     </w:p>
     <w:p>
-      <w:r>
-        <w:t xml:space="preserve">Esta expresión asume que el calor especifico se mantiene constante. </w:t>
-      </w:r>
-    </w:p>
-    <w:p>
-      <w:pPr>
-        <w:ind w:left="2124" w:firstLine="708"/>
-      </w:pPr>
-    </w:p>
-    <w:p>
-      <w:r>
-        <w:t>L</w:t>
-      </w:r>
-      <w:r>
-        <w:t xml:space="preserve">a energía requerida para elevar la temperatura de 0.500 kg de agua en 3.00°C es Q </w:t>
-      </w:r>
+      <w:pPr>
+        <w:pStyle w:val="Prrafodelista"/>
+      </w:pPr>
+      <w:r>
+        <w:t xml:space="preserve">Note que, cuando la temperatura aumenta, Q y </w:t>
+      </w:r>
+      <w:r>
+        <w:t>A</w:t>
+      </w:r>
+      <w:r>
+        <w:t xml:space="preserve">T se consideran positivos y la energía se transfiere al sistema. Cuando la temperatura disminuye, Q y </w:t>
+      </w:r>
+      <w:r>
+        <w:t>A</w:t>
+      </w:r>
+      <w:r>
+        <w:t>T se consideran negativos y la energía se transfiere afuera del sistema. El calor específico varía con la temperatura</w:t>
+      </w:r>
+    </w:p>
+    <w:p>
+      <w:pPr>
+        <w:pStyle w:val="Prrafodelista"/>
+      </w:pPr>
+      <w:r>
+        <w:t xml:space="preserve"> Sin embargo, si los intervalos de temperatura no son muy grandes, la variación de temperatura se desprecia y c se trata como una constante.</w:t>
+      </w:r>
+    </w:p>
+    <w:p>
+      <w:pPr>
+        <w:pStyle w:val="Prrafodelista"/>
+      </w:pPr>
+    </w:p>
+    <w:p/>
+    <w:p>
+      <w:pPr>
+        <w:rPr>
+          <w:b/>
+          <w:bCs/>
+          <w:u w:val="single"/>
+          <w:lang w:val="es-ES"/>
+        </w:rPr>
+      </w:pPr>
+      <w:r>
+        <w:rPr>
+          <w:b/>
+          <w:bCs/>
+          <w:u w:val="single"/>
+          <w:lang w:val="es-ES"/>
+        </w:rPr>
+        <w:t>Calculo 5:  cerca de temperatura ambiente</w:t>
+      </w:r>
+    </w:p>
+    <w:p>
+      <w:r>
+        <w:t xml:space="preserve">Longitud final = alfa * </w:t>
+      </w:r>
+      <w:proofErr w:type="spellStart"/>
+      <w:r>
+        <w:t>LongitudInicial</w:t>
+      </w:r>
+      <w:proofErr w:type="spellEnd"/>
+      <w:r>
+        <w:t xml:space="preserve"> * (</w:t>
+      </w:r>
+      <w:proofErr w:type="spellStart"/>
+      <w:r>
+        <w:t>TemperaturaFinal</w:t>
+      </w:r>
+      <w:proofErr w:type="spellEnd"/>
+      <w:r>
+        <w:t xml:space="preserve"> - </w:t>
+      </w:r>
+      <w:proofErr w:type="spellStart"/>
       <w:proofErr w:type="gramStart"/>
       <w:r>
-        <w:t>=</w:t>
-      </w:r>
-      <w:r>
+        <w:t>TemperaturaInicial</w:t>
+      </w:r>
+      <w:proofErr w:type="spellEnd"/>
+      <w:r>
+        <w:t>)</w:t>
+      </w:r>
+      <w:r>
+        <w:t xml:space="preserve"> </w:t>
+      </w:r>
+      <w:r>
+        <w:t> +</w:t>
+      </w:r>
+      <w:proofErr w:type="gramEnd"/>
+      <w:r>
+        <w:t xml:space="preserve"> </w:t>
+      </w:r>
+      <w:proofErr w:type="spellStart"/>
+      <w:r>
+        <w:t>longitudInicial</w:t>
+      </w:r>
+      <w:proofErr w:type="spellEnd"/>
+    </w:p>
+    <w:p/>
+    <w:p>
+      <w:r>
+        <w:t>Al</w:t>
+      </w:r>
+      <w:r>
+        <w:t>fa = e</w:t>
+      </w:r>
+      <w:r>
+        <w:t>l coeficiente de expansión lineal promedio</w:t>
+      </w:r>
+      <w:r>
+        <w:t xml:space="preserve"> == (</w:t>
+      </w:r>
+      <w:proofErr w:type="spellStart"/>
+      <w:r>
+        <w:t>deltaL</w:t>
+      </w:r>
+      <w:proofErr w:type="spellEnd"/>
+      <w:r>
+        <w:t>/</w:t>
+      </w:r>
+      <w:proofErr w:type="spellStart"/>
+      <w:proofErr w:type="gramStart"/>
+      <w:r>
+        <w:t>longitudInicial</w:t>
+      </w:r>
+      <w:proofErr w:type="spellEnd"/>
+      <w:r>
+        <w:t>)/</w:t>
+      </w:r>
+      <w:proofErr w:type="spellStart"/>
+      <w:proofErr w:type="gramEnd"/>
+      <w:r>
+        <w:t>deltaT</w:t>
+      </w:r>
+      <w:proofErr w:type="spellEnd"/>
+    </w:p>
+    <w:p>
+      <w:r>
+        <w:t>Para algunos materiales ya es conocido y se define con unidades 1/°C</w:t>
+      </w:r>
+    </w:p>
+    <w:p>
+      <w:pPr>
+        <w:rPr>
+          <w:b/>
+          <w:bCs/>
+        </w:rPr>
+      </w:pPr>
+      <w:proofErr w:type="spellStart"/>
+      <w:r>
+        <w:rPr>
+          <w:b/>
+          <w:bCs/>
+        </w:rPr>
+        <w:t>LongitudFinal</w:t>
+      </w:r>
+      <w:proofErr w:type="spellEnd"/>
+      <w:r>
+        <w:rPr>
+          <w:b/>
+          <w:bCs/>
+        </w:rPr>
+        <w:t xml:space="preserve"> = (material </w:t>
+      </w:r>
+      <w:proofErr w:type="gramStart"/>
+      <w:r>
+        <w:rPr>
+          <w:b/>
+          <w:bCs/>
+        </w:rPr>
+        <w:t>Acero</w:t>
+      </w:r>
+      <w:r>
+        <w:rPr>
+          <w:b/>
+          <w:bCs/>
+        </w:rPr>
+        <w:t>)</w:t>
+      </w:r>
+      <w:r>
+        <w:rPr>
+          <w:b/>
+          <w:bCs/>
+        </w:rPr>
+        <w:t>*</w:t>
+      </w:r>
+      <w:proofErr w:type="gramEnd"/>
+      <w:r>
+        <w:rPr>
+          <w:b/>
+          <w:bCs/>
+        </w:rPr>
         <w:t>(</w:t>
       </w:r>
+      <w:r>
+        <w:rPr>
+          <w:b/>
+          <w:bCs/>
+        </w:rPr>
+        <w:t xml:space="preserve"> 30.000</w:t>
+      </w:r>
+      <w:r>
+        <w:rPr>
+          <w:b/>
+          <w:bCs/>
+        </w:rPr>
+        <w:t>m)</w:t>
+      </w:r>
+      <w:r>
+        <w:rPr>
+          <w:b/>
+          <w:bCs/>
+        </w:rPr>
+        <w:t xml:space="preserve">* (40°-0°) + </w:t>
+      </w:r>
+      <w:r>
+        <w:rPr>
+          <w:b/>
+          <w:bCs/>
+        </w:rPr>
+        <w:t>(</w:t>
+      </w:r>
+      <w:r>
+        <w:rPr>
+          <w:b/>
+          <w:bCs/>
+        </w:rPr>
+        <w:t>30.000 m</w:t>
+      </w:r>
+      <w:r>
+        <w:rPr>
+          <w:b/>
+          <w:bCs/>
+        </w:rPr>
+        <w:t>)</w:t>
+      </w:r>
+      <w:r>
+        <w:rPr>
+          <w:b/>
+          <w:bCs/>
+        </w:rPr>
+        <w:t xml:space="preserve"> = 30.013 m</w:t>
+      </w:r>
+    </w:p>
+    <w:p/>
+    <w:p>
+      <w:pPr>
+        <w:rPr>
+          <w:b/>
+          <w:bCs/>
+          <w:u w:val="single"/>
+          <w:lang w:val="es-ES"/>
+        </w:rPr>
+      </w:pPr>
+      <w:r>
+        <w:rPr>
+          <w:b/>
+          <w:bCs/>
+          <w:u w:val="single"/>
+          <w:lang w:val="es-ES"/>
+        </w:rPr>
+        <w:t>Calculo 6: cerca de temperatura ambiente</w:t>
+      </w:r>
+    </w:p>
+    <w:p>
+      <w:r>
+        <w:t>Beta</w:t>
+      </w:r>
+      <w:r>
+        <w:t xml:space="preserve"> es el coeficiente de expansión volumétrica promedio</w:t>
+      </w:r>
+      <w:r>
+        <w:t xml:space="preserve"> </w:t>
+      </w:r>
+    </w:p>
+    <w:p>
+      <w:r>
+        <w:t>Para algunos materiales ya es conocido y se define con unidades 1/°C</w:t>
+      </w:r>
+    </w:p>
+    <w:p>
+      <w:r>
+        <w:drawing>
+          <wp:inline distT="0" distB="0" distL="0" distR="0" wp14:anchorId="795A824B" wp14:editId="20457787">
+            <wp:extent cx="2245057" cy="1632313"/>
+            <wp:effectExtent l="0" t="0" r="3175" b="6350"/>
+            <wp:docPr id="1771471245" name="Imagen 1" descr="Texto&#10;&#10;Descripción generada automáticamente"/>
+            <wp:cNvGraphicFramePr>
+              <a:graphicFrameLocks xmlns:a="http://schemas.openxmlformats.org/drawingml/2006/main" noChangeAspect="1"/>
+            </wp:cNvGraphicFramePr>
+            <a:graphic xmlns:a="http://schemas.openxmlformats.org/drawingml/2006/main">
+              <a:graphicData uri="http://schemas.openxmlformats.org/drawingml/2006/picture">
+                <pic:pic xmlns:pic="http://schemas.openxmlformats.org/drawingml/2006/picture">
+                  <pic:nvPicPr>
+                    <pic:cNvPr id="1771471245" name="Imagen 1" descr="Texto&#10;&#10;Descripción generada automáticamente"/>
+                    <pic:cNvPicPr/>
+                  </pic:nvPicPr>
+                  <pic:blipFill>
+                    <a:blip r:embed="rId8"/>
+                    <a:stretch>
+                      <a:fillRect/>
+                    </a:stretch>
+                  </pic:blipFill>
+                  <pic:spPr>
+                    <a:xfrm>
+                      <a:off x="0" y="0"/>
+                      <a:ext cx="2251891" cy="1637282"/>
+                    </a:xfrm>
+                    <a:prstGeom prst="rect">
+                      <a:avLst/>
+                    </a:prstGeom>
+                  </pic:spPr>
+                </pic:pic>
+              </a:graphicData>
+            </a:graphic>
+          </wp:inline>
+        </w:drawing>
+      </w:r>
+    </w:p>
+    <w:p>
+      <w:r>
+        <w:t xml:space="preserve">Volumen final = Beta * </w:t>
+      </w:r>
+      <w:proofErr w:type="spellStart"/>
+      <w:r>
+        <w:t>VolumenInicial</w:t>
+      </w:r>
+      <w:proofErr w:type="spellEnd"/>
+      <w:r>
+        <w:t xml:space="preserve"> * (</w:t>
+      </w:r>
+      <w:proofErr w:type="spellStart"/>
+      <w:r>
+        <w:t>TemperaturaFinal</w:t>
+      </w:r>
+      <w:proofErr w:type="spellEnd"/>
+      <w:r>
+        <w:t xml:space="preserve"> - </w:t>
+      </w:r>
+      <w:proofErr w:type="spellStart"/>
+      <w:r>
+        <w:t>TemperaturaInicial</w:t>
+      </w:r>
+      <w:proofErr w:type="spellEnd"/>
+      <w:r>
+        <w:t xml:space="preserve">) + </w:t>
+      </w:r>
+      <w:proofErr w:type="spellStart"/>
+      <w:r>
+        <w:t>VolumenInicial</w:t>
+      </w:r>
+      <w:proofErr w:type="spellEnd"/>
+    </w:p>
+    <w:p>
+      <w:proofErr w:type="spellStart"/>
+      <w:r>
+        <w:t>VolumenFinal</w:t>
+      </w:r>
+      <w:proofErr w:type="spellEnd"/>
+      <w:r>
+        <w:t xml:space="preserve"> = material Acetona * (</w:t>
+      </w:r>
+      <w:r>
+        <w:t>1125.00 cm</w:t>
+      </w:r>
+      <w:proofErr w:type="gramStart"/>
+      <w:r>
+        <w:t>3</w:t>
+      </w:r>
+      <w:r>
+        <w:t>)*</w:t>
+      </w:r>
       <w:proofErr w:type="gramEnd"/>
       <w:r>
-        <w:t xml:space="preserve">0.500 kg)(4 186 J/kg </w:t>
-      </w:r>
-      <w:r>
-        <w:softHyphen/>
-        <w:t xml:space="preserve"> °C)(3.00°C) </w:t>
-      </w:r>
-      <w:r>
-        <w:t>=</w:t>
-      </w:r>
-      <w:r>
-        <w:t xml:space="preserve">6.28 </w:t>
-      </w:r>
-      <w:r>
-        <w:t>X</w:t>
-      </w:r>
-      <w:r>
-        <w:t xml:space="preserve"> </w:t>
-      </w:r>
-      <m:oMath>
-        <m:sSup>
-          <m:sSupPr>
-            <m:ctrlPr>
-              <w:rPr>
-                <w:rFonts w:ascii="Cambria Math" w:hAnsi="Cambria Math"/>
-                <w:i/>
-              </w:rPr>
-            </m:ctrlPr>
-          </m:sSupPr>
-          <m:e>
-            <m:r>
-              <w:rPr>
-                <w:rFonts w:ascii="Cambria Math" w:hAnsi="Cambria Math"/>
-              </w:rPr>
-              <m:t>10</m:t>
-            </m:r>
-          </m:e>
-          <m:sup>
-            <m:r>
-              <w:rPr>
-                <w:rFonts w:ascii="Cambria Math" w:hAnsi="Cambria Math"/>
-              </w:rPr>
-              <m:t>3</m:t>
-            </m:r>
-          </m:sup>
-        </m:sSup>
-      </m:oMath>
-      <w:r>
-        <w:t xml:space="preserve"> J. </w:t>
-      </w:r>
-    </w:p>
-    <w:p>
-      <w:r>
-        <w:t xml:space="preserve">Note que, cuando la temperatura aumenta, Q y </w:t>
-      </w:r>
-      <w:r>
-        <w:t>A</w:t>
-      </w:r>
-      <w:r>
-        <w:t xml:space="preserve">T se consideran positivos y la energía se transfiere al sistema. Cuando la temperatura disminuye, Q y </w:t>
-      </w:r>
-      <w:r>
-        <w:t>A</w:t>
-      </w:r>
-      <w:r>
-        <w:t>T se consideran negativos y la energía se transfiere afuera del sistema. El calor específico varía con la temperatura. Sin embargo, si los intervalos de temperatura no son muy grandes, la variación de temperatura se desprecia y c se trata como una constante.</w:t>
-      </w:r>
-    </w:p>
-    <w:p>
-      <w:r>
-        <w:t xml:space="preserve"> Por ejemplo, el calor específico del agua varía sólo en aproximadamente 1% de 0°C a 100°C a presión atmosférica. A menos que se establezca de otro modo, se ignoran tales variaciones.</w:t>
+        <w:t xml:space="preserve"> (</w:t>
+      </w:r>
+      <w:r>
+        <w:t>195°C</w:t>
+      </w:r>
+      <w:r>
+        <w:t xml:space="preserve"> -</w:t>
+      </w:r>
+      <w:r>
+        <w:t xml:space="preserve"> 22°C</w:t>
+      </w:r>
+      <w:r>
+        <w:t xml:space="preserve">) = </w:t>
+      </w:r>
+    </w:p>
+    <w:p/>
+    <w:p/>
+    <w:p>
+      <w:pPr>
+        <w:rPr>
+          <w:b/>
+          <w:bCs/>
+          <w:u w:val="single"/>
+          <w:lang w:val="es-ES"/>
+        </w:rPr>
+      </w:pPr>
+      <w:r>
+        <w:rPr>
+          <w:b/>
+          <w:bCs/>
+          <w:u w:val="single"/>
+          <w:lang w:val="es-ES"/>
+        </w:rPr>
+        <w:t xml:space="preserve">Calculo </w:t>
+      </w:r>
+      <w:r>
+        <w:rPr>
+          <w:b/>
+          <w:bCs/>
+          <w:u w:val="single"/>
+          <w:lang w:val="es-ES"/>
+        </w:rPr>
+        <w:t>7:</w:t>
+      </w:r>
+    </w:p>
+    <w:p>
+      <w:pPr>
+        <w:rPr>
+          <w:u w:val="single"/>
+        </w:rPr>
+      </w:pPr>
+      <w:r>
+        <w:drawing>
+          <wp:inline distT="0" distB="0" distL="0" distR="0" wp14:anchorId="24072852" wp14:editId="41A2A70F">
+            <wp:extent cx="5400040" cy="2312670"/>
+            <wp:effectExtent l="0" t="0" r="0" b="0"/>
+            <wp:docPr id="366034265" name="Imagen 1" descr="Escala de tiempo&#10;&#10;Descripción generada automáticamente con confianza media"/>
+            <wp:cNvGraphicFramePr>
+              <a:graphicFrameLocks xmlns:a="http://schemas.openxmlformats.org/drawingml/2006/main" noChangeAspect="1"/>
+            </wp:cNvGraphicFramePr>
+            <a:graphic xmlns:a="http://schemas.openxmlformats.org/drawingml/2006/main">
+              <a:graphicData uri="http://schemas.openxmlformats.org/drawingml/2006/picture">
+                <pic:pic xmlns:pic="http://schemas.openxmlformats.org/drawingml/2006/picture">
+                  <pic:nvPicPr>
+                    <pic:cNvPr id="366034265" name="Imagen 1" descr="Escala de tiempo&#10;&#10;Descripción generada automáticamente con confianza media"/>
+                    <pic:cNvPicPr/>
+                  </pic:nvPicPr>
+                  <pic:blipFill>
+                    <a:blip r:embed="rId9"/>
+                    <a:stretch>
+                      <a:fillRect/>
+                    </a:stretch>
+                  </pic:blipFill>
+                  <pic:spPr>
+                    <a:xfrm>
+                      <a:off x="0" y="0"/>
+                      <a:ext cx="5400040" cy="2312670"/>
+                    </a:xfrm>
+                    <a:prstGeom prst="rect">
+                      <a:avLst/>
+                    </a:prstGeom>
+                  </pic:spPr>
+                </pic:pic>
+              </a:graphicData>
+            </a:graphic>
+          </wp:inline>
+        </w:drawing>
+      </w:r>
+    </w:p>
+    <w:p>
+      <w:pPr>
+        <w:rPr>
+          <w:b/>
+          <w:bCs/>
+          <w:u w:val="single"/>
+          <w:lang w:val="es-ES"/>
+        </w:rPr>
+      </w:pPr>
+      <w:r>
+        <w:rPr>
+          <w:b/>
+          <w:bCs/>
+          <w:u w:val="single"/>
+          <w:lang w:val="es-ES"/>
+        </w:rPr>
+        <w:t xml:space="preserve">Calculo </w:t>
+      </w:r>
+      <w:r>
+        <w:rPr>
+          <w:b/>
+          <w:bCs/>
+          <w:u w:val="single"/>
+          <w:lang w:val="es-ES"/>
+        </w:rPr>
+        <w:t>8:</w:t>
+      </w:r>
+    </w:p>
+    <w:p>
+      <w:r>
+        <w:t> W = n*R*T*</w:t>
+      </w:r>
+      <w:proofErr w:type="spellStart"/>
+      <w:proofErr w:type="gramStart"/>
+      <w:r>
+        <w:t>ln</w:t>
+      </w:r>
+      <w:proofErr w:type="spellEnd"/>
+      <w:r>
+        <w:t>(</w:t>
+      </w:r>
+      <w:proofErr w:type="spellStart"/>
+      <w:proofErr w:type="gramEnd"/>
+      <w:r>
+        <w:t>VolumenInicial</w:t>
+      </w:r>
+      <w:proofErr w:type="spellEnd"/>
+      <w:r>
+        <w:t>/</w:t>
+      </w:r>
+      <w:proofErr w:type="spellStart"/>
+      <w:r>
+        <w:t>VolumenFinal</w:t>
+      </w:r>
+      <w:proofErr w:type="spellEnd"/>
+      <w:r>
+        <w:t>)</w:t>
+      </w:r>
+    </w:p>
+    <w:p>
+      <w:pPr>
+        <w:rPr>
+          <w:b/>
+          <w:bCs/>
+        </w:rPr>
+      </w:pPr>
+      <w:r>
+        <w:rPr>
+          <w:b/>
+          <w:bCs/>
+        </w:rPr>
+        <w:t>W= HIDROGENO* (8.31 J/</w:t>
+      </w:r>
+      <w:proofErr w:type="gramStart"/>
+      <w:r>
+        <w:rPr>
+          <w:b/>
+          <w:bCs/>
+        </w:rPr>
+        <w:t>mol )</w:t>
+      </w:r>
+      <w:proofErr w:type="gramEnd"/>
+      <w:r>
+        <w:rPr>
+          <w:b/>
+          <w:bCs/>
+        </w:rPr>
+        <w:t>* K(273 K)</w:t>
+      </w:r>
+      <w:proofErr w:type="spellStart"/>
+      <w:r>
+        <w:rPr>
+          <w:b/>
+          <w:bCs/>
+        </w:rPr>
+        <w:t>ln</w:t>
+      </w:r>
+      <w:proofErr w:type="spellEnd"/>
+      <w:r>
+        <w:rPr>
+          <w:b/>
+          <w:bCs/>
+        </w:rPr>
+        <w:t xml:space="preserve"> (3.0 L/10.0 L)</w:t>
+      </w:r>
+    </w:p>
+    <w:p/>
+    <w:p>
+      <w:pPr>
+        <w:rPr>
+          <w:b/>
+          <w:bCs/>
+          <w:u w:val="single"/>
+          <w:lang w:val="es-ES"/>
+        </w:rPr>
+      </w:pPr>
+      <w:r>
+        <w:rPr>
+          <w:b/>
+          <w:bCs/>
+          <w:u w:val="single"/>
+          <w:lang w:val="es-ES"/>
+        </w:rPr>
+        <w:t xml:space="preserve">Calculo </w:t>
+      </w:r>
+      <w:r>
+        <w:rPr>
+          <w:b/>
+          <w:bCs/>
+          <w:u w:val="single"/>
+          <w:lang w:val="es-ES"/>
+        </w:rPr>
+        <w:t>9:</w:t>
+      </w:r>
+    </w:p>
+    <w:p/>
+    <w:p>
+      <w:pPr>
+        <w:rPr>
+          <w:b/>
+          <w:bCs/>
+          <w:u w:val="single"/>
+          <w:lang w:val="es-ES"/>
+        </w:rPr>
+      </w:pPr>
+      <w:r>
+        <w:rPr>
+          <w:b/>
+          <w:bCs/>
+          <w:u w:val="single"/>
+          <w:lang w:val="es-ES"/>
+        </w:rPr>
+        <w:t xml:space="preserve">Calculo </w:t>
+      </w:r>
+      <w:r>
+        <w:rPr>
+          <w:b/>
+          <w:bCs/>
+          <w:u w:val="single"/>
+          <w:lang w:val="es-ES"/>
+        </w:rPr>
+        <w:t>10:</w:t>
+      </w:r>
+    </w:p>
+    <w:p/>
+    <w:p/>
+    <w:p>
+      <w:pPr>
+        <w:ind w:left="2124"/>
+      </w:pPr>
+    </w:p>
+    <w:p>
+      <w:r>
+        <w:t xml:space="preserve">. </w:t>
       </w:r>
     </w:p>
     <w:p/>
@@ -351,23 +1110,13 @@
           <w:b/>
           <w:bCs/>
         </w:rPr>
-        <w:t>e</w:t>
-      </w:r>
-      <w:r>
-        <w:rPr>
-          <w:b/>
-          <w:bCs/>
-        </w:rPr>
-        <w:t>xpansión térmica de sólidos y líquidos</w:t>
+        <w:t>expansión térmica de sólidos y líquidos</w:t>
       </w:r>
       <w:r>
         <w:t xml:space="preserve"> representa la relación </w:t>
       </w:r>
       <w:r>
-        <w:t xml:space="preserve">temperatura volumen: </w:t>
-      </w:r>
-      <w:r>
-        <w:t>medida que aumenta la temperatura, su volumen aumenta</w:t>
+        <w:t>temperatura volumen: medida que aumenta la temperatura, su volumen aumenta</w:t>
       </w:r>
     </w:p>
     <w:p>
@@ -457,7 +1206,7 @@
                     <pic:cNvPicPr/>
                   </pic:nvPicPr>
                   <pic:blipFill>
-                    <a:blip r:embed="rId9"/>
+                    <a:blip r:embed="rId10"/>
                     <a:stretch>
                       <a:fillRect/>
                     </a:stretch>
@@ -481,6 +1230,7 @@
     <w:p/>
     <w:p>
       <w:r>
+        <w:lastRenderedPageBreak/>
         <w:t xml:space="preserve">donde </w:t>
       </w:r>
       <w:proofErr w:type="spellStart"/>
@@ -551,14 +1301,7 @@
           <w:b/>
           <w:bCs/>
         </w:rPr>
-        <w:t>Ecuación</w:t>
-      </w:r>
-      <w:r>
-        <w:rPr>
-          <w:b/>
-          <w:bCs/>
-        </w:rPr>
-        <w:t xml:space="preserve"> de expansión volumétrica</w:t>
+        <w:t>Ecuación de expansión volumétrica</w:t>
       </w:r>
     </w:p>
     <w:p>
@@ -576,7 +1319,6 @@
         <w:rPr>
           <w:noProof/>
         </w:rPr>
-        <w:lastRenderedPageBreak/>
         <w:drawing>
           <wp:inline distT="0" distB="0" distL="0" distR="0" wp14:anchorId="14E78D2C" wp14:editId="121F9147">
             <wp:extent cx="5029902" cy="342948"/>
@@ -593,7 +1335,7 @@
                     <pic:cNvPicPr/>
                   </pic:nvPicPr>
                   <pic:blipFill>
-                    <a:blip r:embed="rId10"/>
+                    <a:blip r:embed="rId11"/>
                     <a:stretch>
                       <a:fillRect/>
                     </a:stretch>
@@ -648,6 +1390,190 @@
       </w:r>
     </w:p>
     <w:p>
+      <w:pPr>
+        <w:rPr>
+          <w:b/>
+          <w:bCs/>
+          <w:sz w:val="28"/>
+          <w:szCs w:val="28"/>
+          <w:u w:val="single"/>
+        </w:rPr>
+      </w:pPr>
+      <w:r>
+        <w:rPr>
+          <w:b/>
+          <w:bCs/>
+          <w:sz w:val="28"/>
+          <w:szCs w:val="28"/>
+          <w:u w:val="single"/>
+        </w:rPr>
+        <w:t xml:space="preserve">Trabajo consumido en </w:t>
+      </w:r>
+      <w:r>
+        <w:rPr>
+          <w:b/>
+          <w:bCs/>
+          <w:sz w:val="28"/>
+          <w:szCs w:val="28"/>
+          <w:u w:val="single"/>
+        </w:rPr>
+        <w:t>Proceso isobárico</w:t>
+      </w:r>
+    </w:p>
+    <w:p>
+      <w:pPr>
+        <w:rPr>
+          <w:b/>
+          <w:bCs/>
+          <w:sz w:val="28"/>
+          <w:szCs w:val="28"/>
+          <w:u w:val="single"/>
+        </w:rPr>
+      </w:pPr>
+    </w:p>
+    <w:p>
+      <w:pPr>
+        <w:rPr>
+          <w:sz w:val="28"/>
+          <w:szCs w:val="28"/>
+        </w:rPr>
+      </w:pPr>
+      <w:r>
+        <w:rPr>
+          <w:sz w:val="28"/>
+          <w:szCs w:val="28"/>
+        </w:rPr>
+        <w:t xml:space="preserve">los valores del calor y el trabajo por lo general son distintos de cero. El trabajo consumido en el gas en un proceso isobárico es </w:t>
+      </w:r>
+      <w:proofErr w:type="spellStart"/>
+      <w:r>
+        <w:rPr>
+          <w:sz w:val="28"/>
+          <w:szCs w:val="28"/>
+        </w:rPr>
+        <w:t>simplement</w:t>
+      </w:r>
+      <w:proofErr w:type="spellEnd"/>
+    </w:p>
+    <w:p>
+      <w:pPr>
+        <w:rPr>
+          <w:sz w:val="28"/>
+          <w:szCs w:val="28"/>
+        </w:rPr>
+      </w:pPr>
+    </w:p>
+    <w:p>
+      <w:pPr>
+        <w:rPr>
+          <w:b/>
+          <w:bCs/>
+          <w:sz w:val="28"/>
+          <w:szCs w:val="28"/>
+          <w:u w:val="single"/>
+        </w:rPr>
+      </w:pPr>
+      <w:r>
+        <w:rPr>
+          <w:b/>
+          <w:bCs/>
+          <w:sz w:val="28"/>
+          <w:szCs w:val="28"/>
+          <w:u w:val="single"/>
+        </w:rPr>
+        <w:drawing>
+          <wp:inline distT="0" distB="0" distL="0" distR="0" wp14:anchorId="0711B885" wp14:editId="4DE078D1">
+            <wp:extent cx="4677428" cy="295316"/>
+            <wp:effectExtent l="0" t="0" r="8890" b="9525"/>
+            <wp:docPr id="1181471046" name="Imagen 1"/>
+            <wp:cNvGraphicFramePr>
+              <a:graphicFrameLocks xmlns:a="http://schemas.openxmlformats.org/drawingml/2006/main" noChangeAspect="1"/>
+            </wp:cNvGraphicFramePr>
+            <a:graphic xmlns:a="http://schemas.openxmlformats.org/drawingml/2006/main">
+              <a:graphicData uri="http://schemas.openxmlformats.org/drawingml/2006/picture">
+                <pic:pic xmlns:pic="http://schemas.openxmlformats.org/drawingml/2006/picture">
+                  <pic:nvPicPr>
+                    <pic:cNvPr id="1181471046" name=""/>
+                    <pic:cNvPicPr/>
+                  </pic:nvPicPr>
+                  <pic:blipFill>
+                    <a:blip r:embed="rId12"/>
+                    <a:stretch>
+                      <a:fillRect/>
+                    </a:stretch>
+                  </pic:blipFill>
+                  <pic:spPr>
+                    <a:xfrm>
+                      <a:off x="0" y="0"/>
+                      <a:ext cx="4677428" cy="295316"/>
+                    </a:xfrm>
+                    <a:prstGeom prst="rect">
+                      <a:avLst/>
+                    </a:prstGeom>
+                  </pic:spPr>
+                </pic:pic>
+              </a:graphicData>
+            </a:graphic>
+          </wp:inline>
+        </w:drawing>
+      </w:r>
+    </w:p>
+    <w:p>
+      <w:pPr>
+        <w:rPr>
+          <w:b/>
+          <w:bCs/>
+          <w:sz w:val="28"/>
+          <w:szCs w:val="28"/>
+          <w:u w:val="single"/>
+        </w:rPr>
+      </w:pPr>
+    </w:p>
+    <w:p>
+      <w:pPr>
+        <w:rPr>
+          <w:b/>
+          <w:bCs/>
+          <w:sz w:val="28"/>
+          <w:szCs w:val="28"/>
+          <w:u w:val="single"/>
+        </w:rPr>
+      </w:pPr>
+    </w:p>
+    <w:p>
+      <w:pPr>
+        <w:rPr>
+          <w:b/>
+          <w:bCs/>
+          <w:sz w:val="28"/>
+          <w:szCs w:val="28"/>
+          <w:u w:val="single"/>
+        </w:rPr>
+      </w:pPr>
+    </w:p>
+    <w:p>
+      <w:pPr>
+        <w:rPr>
+          <w:b/>
+          <w:bCs/>
+          <w:sz w:val="28"/>
+          <w:szCs w:val="28"/>
+          <w:u w:val="single"/>
+        </w:rPr>
+      </w:pPr>
+      <w:r>
+        <w:rPr>
+          <w:b/>
+          <w:bCs/>
+          <w:sz w:val="28"/>
+          <w:szCs w:val="28"/>
+          <w:u w:val="single"/>
+        </w:rPr>
+        <w:lastRenderedPageBreak/>
+        <w:t>_________________________</w:t>
+      </w:r>
+    </w:p>
+    <w:p>
       <w:r>
         <w:t>Ley de conducción térmica</w:t>
       </w:r>
@@ -689,101 +1615,96 @@
       </w:r>
       <w:proofErr w:type="gramEnd"/>
       <w:r>
-        <w:t xml:space="preserve"> aumenta, internamente las partículas (colisionan elásticamente y ganan energía </w:t>
+        <w:t xml:space="preserve"> aumenta, internamente las partículas (colisionan elásticamente y ganan energía cinética.</w:t>
+      </w:r>
+    </w:p>
+    <w:p>
+      <w:r>
+        <w:t xml:space="preserve">La rapidez de conducción térmica depende de las propiedades de la sustancia a calentar. </w:t>
+      </w:r>
+    </w:p>
+    <w:p/>
+    <w:p>
+      <w:r>
+        <w:t>Los gases también son pobres conductores porque la distancia de separación entre las partículas es muy grande</w:t>
+      </w:r>
+    </w:p>
+    <w:p>
+      <w:r>
+        <w:t>La conducción se presenta sólo si hay una diferencia en temperatura entre dos partes del medio de conducción.</w:t>
+      </w:r>
+    </w:p>
+    <w:p>
+      <w:r>
+        <w:t xml:space="preserve">Note que </w:t>
+      </w:r>
+      <w:r>
+        <w:t xml:space="preserve">P </w:t>
+      </w:r>
+      <w:r>
+        <w:t xml:space="preserve">tiene unidades de watts cuando Q está en </w:t>
       </w:r>
       <w:proofErr w:type="spellStart"/>
       <w:r>
-        <w:t>cinética.</w:t>
+        <w:t>joules</w:t>
       </w:r>
       <w:proofErr w:type="spellEnd"/>
-    </w:p>
-    <w:p>
-      <w:r>
-        <w:t xml:space="preserve">La rapidez de conducción térmica depende de las propiedades de la sustancia a calentar. </w:t>
+      <w:r>
+        <w:t xml:space="preserve"> y </w:t>
+      </w:r>
+      <w:proofErr w:type="spellStart"/>
+      <w:r>
+        <w:t>d</w:t>
+      </w:r>
+      <w:r>
+        <w:t>t</w:t>
+      </w:r>
+      <w:proofErr w:type="spellEnd"/>
+      <w:r>
+        <w:t xml:space="preserve"> en segundos. </w:t>
+      </w:r>
+    </w:p>
+    <w:p>
+      <w:r>
+        <w:t xml:space="preserve">Es decir, no es de sorprenderse porque </w:t>
+      </w:r>
+      <w:r>
+        <w:t xml:space="preserve">P </w:t>
+      </w:r>
+      <w:r>
+        <w:t xml:space="preserve">es potencia, la rapidez de transferencia de energía por calor. </w:t>
+      </w:r>
+    </w:p>
+    <w:p>
+      <w:r>
+        <w:t xml:space="preserve">Para una placa de grosor infinitesimal </w:t>
+      </w:r>
+      <w:proofErr w:type="spellStart"/>
+      <w:r>
+        <w:t>dx</w:t>
+      </w:r>
+      <w:proofErr w:type="spellEnd"/>
+      <w:r>
+        <w:t xml:space="preserve"> y diferencia de temperatura </w:t>
+      </w:r>
+      <w:proofErr w:type="spellStart"/>
+      <w:r>
+        <w:t>dT</w:t>
+      </w:r>
+      <w:proofErr w:type="spellEnd"/>
+      <w:r>
+        <w:t>, se escribe la ley de conducción térmica como</w:t>
+      </w:r>
+      <w:r>
+        <w:t>:</w:t>
       </w:r>
     </w:p>
     <w:p/>
     <w:p>
       <w:r>
-        <w:t>Los gases también son pobres conductores por</w:t>
-      </w:r>
-      <w:r>
-        <w:t>que la distancia de separación entre las partículas es muy grande</w:t>
-      </w:r>
-    </w:p>
-    <w:p>
-      <w:r>
-        <w:t>La conducción se presenta sólo si hay una diferencia en temperatura entre dos partes del medio de conducción.</w:t>
-      </w:r>
-    </w:p>
-    <w:p>
-      <w:r>
-        <w:t xml:space="preserve">Note que </w:t>
-      </w:r>
-      <w:r>
-        <w:t xml:space="preserve">P </w:t>
-      </w:r>
-      <w:r>
-        <w:t xml:space="preserve">tiene unidades de watts cuando Q está en </w:t>
-      </w:r>
-      <w:proofErr w:type="spellStart"/>
-      <w:r>
-        <w:t>joules</w:t>
-      </w:r>
-      <w:proofErr w:type="spellEnd"/>
-      <w:r>
-        <w:t xml:space="preserve"> y </w:t>
-      </w:r>
-      <w:proofErr w:type="spellStart"/>
-      <w:r>
-        <w:t>d</w:t>
-      </w:r>
-      <w:r>
-        <w:t>t</w:t>
-      </w:r>
-      <w:proofErr w:type="spellEnd"/>
-      <w:r>
-        <w:t xml:space="preserve"> en segundos. </w:t>
-      </w:r>
-    </w:p>
-    <w:p>
-      <w:r>
-        <w:t xml:space="preserve">Es decir, no es de sorprenderse porque </w:t>
-      </w:r>
-      <w:r>
-        <w:t xml:space="preserve">P </w:t>
-      </w:r>
-      <w:r>
-        <w:t xml:space="preserve">es potencia, la rapidez de transferencia de energía por calor. </w:t>
-      </w:r>
-    </w:p>
-    <w:p>
-      <w:r>
-        <w:t xml:space="preserve">Para una placa de grosor infinitesimal </w:t>
-      </w:r>
-      <w:proofErr w:type="spellStart"/>
-      <w:r>
-        <w:t>dx</w:t>
-      </w:r>
-      <w:proofErr w:type="spellEnd"/>
-      <w:r>
-        <w:t xml:space="preserve"> y diferencia de temperatura </w:t>
-      </w:r>
-      <w:proofErr w:type="spellStart"/>
-      <w:r>
-        <w:t>dT</w:t>
-      </w:r>
-      <w:proofErr w:type="spellEnd"/>
-      <w:r>
-        <w:t>, se escribe la ley de conducción térmica como</w:t>
-      </w:r>
-      <w:r>
-        <w:t>:</w:t>
-      </w:r>
-    </w:p>
-    <w:p/>
-    <w:p>
-      <w:r>
+        <w:rPr>
+          <w:noProof/>
+        </w:rPr>
         <w:drawing>
           <wp:inline distT="0" distB="0" distL="0" distR="0" wp14:anchorId="37638987" wp14:editId="657EC850">
             <wp:extent cx="3934374" cy="676369"/>
@@ -800,7 +1721,7 @@
                     <pic:cNvPicPr/>
                   </pic:nvPicPr>
                   <pic:blipFill>
-                    <a:blip r:embed="rId11"/>
+                    <a:blip r:embed="rId13"/>
                     <a:stretch>
                       <a:fillRect/>
                     </a:stretch>
@@ -823,13 +1744,15 @@
     </w:p>
     <w:p>
       <w:r>
-        <w:lastRenderedPageBreak/>
         <w:t>donde la constante de proporcionalidad k es la conductividad térmica del material y</w:t>
       </w:r>
       <w:r>
         <w:t xml:space="preserve"> </w:t>
       </w:r>
       <w:r>
+        <w:rPr>
+          <w:noProof/>
+        </w:rPr>
         <w:drawing>
           <wp:inline distT="0" distB="0" distL="0" distR="0" wp14:anchorId="6A25DE43" wp14:editId="49CCA71A">
             <wp:extent cx="628738" cy="247685"/>
@@ -846,7 +1769,7 @@
                     <pic:cNvPicPr/>
                   </pic:nvPicPr>
                   <pic:blipFill>
-                    <a:blip r:embed="rId12"/>
+                    <a:blip r:embed="rId14"/>
                     <a:stretch>
                       <a:fillRect/>
                     </a:stretch>
@@ -961,7 +1884,7 @@
     </w:p>
     <w:p/>
     <w:sectPr>
-      <w:footerReference w:type="default" r:id="rId13"/>
+      <w:footerReference w:type="default" r:id="rId15"/>
       <w:pgSz w:w="11906" w:h="16838"/>
       <w:pgMar w:top="1417" w:right="1701" w:bottom="1417" w:left="1701" w:header="708" w:footer="708" w:gutter="0"/>
       <w:cols w:space="708"/>
@@ -1006,6 +1929,7 @@
         <w:docPartUnique/>
       </w:docPartObj>
     </w:sdtPr>
+    <w:sdtEndPr/>
     <w:sdtContent>
       <w:p>
         <w:pPr>
@@ -1069,6 +1993,119 @@
 <file path=word/numbering.xml><?xml version="1.0" encoding="utf-8"?>
 <w:numbering xmlns:wpc="http://schemas.microsoft.com/office/word/2010/wordprocessingCanvas" xmlns:cx="http://schemas.microsoft.com/office/drawing/2014/chartex" xmlns:cx1="http://schemas.microsoft.com/office/drawing/2015/9/8/chartex" xmlns:cx2="http://schemas.microsoft.com/office/drawing/2015/10/21/chartex" xmlns:cx3="http://schemas.microsoft.com/office/drawing/2016/5/9/chartex" xmlns:cx4="http://schemas.microsoft.com/office/drawing/2016/5/10/chartex" xmlns:cx5="http://schemas.microsoft.com/office/drawing/2016/5/11/chartex" xmlns:cx6="http://schemas.microsoft.com/office/drawing/2016/5/12/chartex" xmlns:cx7="http://schemas.microsoft.com/office/drawing/2016/5/13/chartex" xmlns:cx8="http://schemas.microsoft.com/office/drawing/2016/5/14/chartex" xmlns:mc="http://schemas.openxmlformats.org/markup-compatibility/2006" xmlns:aink="http://schemas.microsoft.com/office/drawing/2016/ink" xmlns:am3d="http://schemas.microsoft.com/office/drawing/2017/model3d" xmlns:o="urn:schemas-microsoft-com:office:office" xmlns:oel="http://schemas.microsoft.com/office/2019/extlst" xmlns:r="http://schemas.openxmlformats.org/officeDocument/2006/relationships" xmlns:m="http://schemas.openxmlformats.org/officeDocument/2006/math" xmlns:v="urn:schemas-microsoft-com:vml" xmlns:wp14="http://schemas.microsoft.com/office/word/2010/wordprocessingDrawing" xmlns:wp="http://schemas.openxmlformats.org/drawingml/2006/wordprocessingDrawing" xmlns:w10="urn:schemas-microsoft-com:office:word" xmlns:w="http://schemas.openxmlformats.org/wordprocessingml/2006/main" xmlns:w14="http://schemas.microsoft.com/office/word/2010/wordml" xmlns:w15="http://schemas.microsoft.com/office/word/2012/wordml" xmlns:w16cex="http://schemas.microsoft.com/office/word/2018/wordml/cex" xmlns:w16cid="http://schemas.microsoft.com/office/word/2016/wordml/cid" xmlns:w16="http://schemas.microsoft.com/office/word/2018/wordml" xmlns:w16du="http://schemas.microsoft.com/office/word/2023/wordml/word16du" xmlns:w16sdtdh="http://schemas.microsoft.com/office/word/2020/wordml/sdtdatahash" xmlns:w16sdtfl="http://schemas.microsoft.com/office/word/2024/wordml/sdtformatlock" xmlns:w16se="http://schemas.microsoft.com/office/word/2015/wordml/symex" xmlns:wpg="http://schemas.microsoft.com/office/word/2010/wordprocessingGroup" xmlns:wpi="http://schemas.microsoft.com/office/word/2010/wordprocessingInk" xmlns:wne="http://schemas.microsoft.com/office/word/2006/wordml" xmlns:wps="http://schemas.microsoft.com/office/word/2010/wordprocessingShape" mc:Ignorable="w14 w15 w16se w16cid w16 w16cex w16sdtdh w16sdtfl w16du wp14">
   <w:abstractNum w:abstractNumId="0" w15:restartNumberingAfterBreak="0">
+    <w:nsid w:val="3440318D"/>
+    <w:multiLevelType w:val="hybridMultilevel"/>
+    <w:tmpl w:val="5DE0D398"/>
+    <w:lvl w:ilvl="0" w:tplc="2C0A0001">
+      <w:start w:val="1"/>
+      <w:numFmt w:val="bullet"/>
+      <w:lvlText w:val=""/>
+      <w:lvlJc w:val="left"/>
+      <w:pPr>
+        <w:ind w:left="720" w:hanging="360"/>
+      </w:pPr>
+      <w:rPr>
+        <w:rFonts w:ascii="Symbol" w:hAnsi="Symbol" w:hint="default"/>
+      </w:rPr>
+    </w:lvl>
+    <w:lvl w:ilvl="1" w:tplc="2C0A0003" w:tentative="1">
+      <w:start w:val="1"/>
+      <w:numFmt w:val="bullet"/>
+      <w:lvlText w:val="o"/>
+      <w:lvlJc w:val="left"/>
+      <w:pPr>
+        <w:ind w:left="1440" w:hanging="360"/>
+      </w:pPr>
+      <w:rPr>
+        <w:rFonts w:ascii="Courier New" w:hAnsi="Courier New" w:cs="Courier New" w:hint="default"/>
+      </w:rPr>
+    </w:lvl>
+    <w:lvl w:ilvl="2" w:tplc="2C0A0005" w:tentative="1">
+      <w:start w:val="1"/>
+      <w:numFmt w:val="bullet"/>
+      <w:lvlText w:val=""/>
+      <w:lvlJc w:val="left"/>
+      <w:pPr>
+        <w:ind w:left="2160" w:hanging="360"/>
+      </w:pPr>
+      <w:rPr>
+        <w:rFonts w:ascii="Wingdings" w:hAnsi="Wingdings" w:hint="default"/>
+      </w:rPr>
+    </w:lvl>
+    <w:lvl w:ilvl="3" w:tplc="2C0A0001" w:tentative="1">
+      <w:start w:val="1"/>
+      <w:numFmt w:val="bullet"/>
+      <w:lvlText w:val=""/>
+      <w:lvlJc w:val="left"/>
+      <w:pPr>
+        <w:ind w:left="2880" w:hanging="360"/>
+      </w:pPr>
+      <w:rPr>
+        <w:rFonts w:ascii="Symbol" w:hAnsi="Symbol" w:hint="default"/>
+      </w:rPr>
+    </w:lvl>
+    <w:lvl w:ilvl="4" w:tplc="2C0A0003" w:tentative="1">
+      <w:start w:val="1"/>
+      <w:numFmt w:val="bullet"/>
+      <w:lvlText w:val="o"/>
+      <w:lvlJc w:val="left"/>
+      <w:pPr>
+        <w:ind w:left="3600" w:hanging="360"/>
+      </w:pPr>
+      <w:rPr>
+        <w:rFonts w:ascii="Courier New" w:hAnsi="Courier New" w:cs="Courier New" w:hint="default"/>
+      </w:rPr>
+    </w:lvl>
+    <w:lvl w:ilvl="5" w:tplc="2C0A0005" w:tentative="1">
+      <w:start w:val="1"/>
+      <w:numFmt w:val="bullet"/>
+      <w:lvlText w:val=""/>
+      <w:lvlJc w:val="left"/>
+      <w:pPr>
+        <w:ind w:left="4320" w:hanging="360"/>
+      </w:pPr>
+      <w:rPr>
+        <w:rFonts w:ascii="Wingdings" w:hAnsi="Wingdings" w:hint="default"/>
+      </w:rPr>
+    </w:lvl>
+    <w:lvl w:ilvl="6" w:tplc="2C0A0001" w:tentative="1">
+      <w:start w:val="1"/>
+      <w:numFmt w:val="bullet"/>
+      <w:lvlText w:val=""/>
+      <w:lvlJc w:val="left"/>
+      <w:pPr>
+        <w:ind w:left="5040" w:hanging="360"/>
+      </w:pPr>
+      <w:rPr>
+        <w:rFonts w:ascii="Symbol" w:hAnsi="Symbol" w:hint="default"/>
+      </w:rPr>
+    </w:lvl>
+    <w:lvl w:ilvl="7" w:tplc="2C0A0003" w:tentative="1">
+      <w:start w:val="1"/>
+      <w:numFmt w:val="bullet"/>
+      <w:lvlText w:val="o"/>
+      <w:lvlJc w:val="left"/>
+      <w:pPr>
+        <w:ind w:left="5760" w:hanging="360"/>
+      </w:pPr>
+      <w:rPr>
+        <w:rFonts w:ascii="Courier New" w:hAnsi="Courier New" w:cs="Courier New" w:hint="default"/>
+      </w:rPr>
+    </w:lvl>
+    <w:lvl w:ilvl="8" w:tplc="2C0A0005" w:tentative="1">
+      <w:start w:val="1"/>
+      <w:numFmt w:val="bullet"/>
+      <w:lvlText w:val=""/>
+      <w:lvlJc w:val="left"/>
+      <w:pPr>
+        <w:ind w:left="6480" w:hanging="360"/>
+      </w:pPr>
+      <w:rPr>
+        <w:rFonts w:ascii="Wingdings" w:hAnsi="Wingdings" w:hint="default"/>
+      </w:rPr>
+    </w:lvl>
+  </w:abstractNum>
+  <w:abstractNum w:abstractNumId="1" w15:restartNumberingAfterBreak="0">
     <w:nsid w:val="77B95855"/>
     <w:multiLevelType w:val="hybridMultilevel"/>
     <w:tmpl w:val="D36EAFD6"/>
@@ -1181,6 +2218,9 @@
     </w:lvl>
   </w:abstractNum>
   <w:num w:numId="1" w16cid:durableId="677780852">
+    <w:abstractNumId w:val="1"/>
+  </w:num>
+  <w:num w:numId="2" w16cid:durableId="1813477725">
     <w:abstractNumId w:val="0"/>
   </w:num>
 </w:numbering>

</xml_diff>